<commit_message>
New Changes and mockups
</commit_message>
<xml_diff>
--- a/documents/Lastenheft Vorlage.docx
+++ b/documents/Lastenheft Vorlage.docx
@@ -687,6 +687,7 @@
           <w:docPartUnique/>
         </w:docPartObj>
       </w:sdtPr>
+      <w:sdtEndPr/>
       <w:sdtContent>
         <w:p>
           <w:pPr>
@@ -1835,7 +1836,13 @@
         <w:t>Entwickler,</w:t>
       </w:r>
       <w:r>
-        <w:t xml:space="preserve"> sind ebenfalls von dem Projekt betroffen, da diese die Software programmieren sollen. </w:t>
+        <w:t xml:space="preserve"> sind ebenfalls von dem Projekt betroffen, da diese die Software </w:t>
+      </w:r>
+      <w:r>
+        <w:t>entwickeln</w:t>
+      </w:r>
+      <w:r>
+        <w:t xml:space="preserve"> sollen. </w:t>
       </w:r>
       <w:r>
         <w:t xml:space="preserve"> Manager, </w:t>
@@ -1874,15 +1881,7 @@
         </w:numPr>
       </w:pPr>
       <w:r>
-        <w:t xml:space="preserve">Man muss vieles selber zum </w:t>
-      </w:r>
-      <w:proofErr w:type="spellStart"/>
-      <w:r>
-        <w:t>lernen</w:t>
-      </w:r>
-      <w:proofErr w:type="spellEnd"/>
-      <w:r>
-        <w:t xml:space="preserve"> erstellen können.</w:t>
+        <w:t>Man muss vieles selber zum lernen erstellen können.</w:t>
       </w:r>
     </w:p>
     <w:p>
@@ -1918,15 +1917,7 @@
         </w:numPr>
       </w:pPr>
       <w:r>
-        <w:t xml:space="preserve">Motivation zum </w:t>
-      </w:r>
-      <w:proofErr w:type="spellStart"/>
-      <w:r>
-        <w:t>benutzen</w:t>
-      </w:r>
-      <w:proofErr w:type="spellEnd"/>
-      <w:r>
-        <w:t xml:space="preserve"> der Software soll gegeben sein.</w:t>
+        <w:t>Motivation zum benutzen der Software soll gegeben sein.</w:t>
       </w:r>
     </w:p>
     <w:p>
@@ -1937,12 +1928,30 @@
           <w:numId w:val="50"/>
         </w:numPr>
       </w:pPr>
-      <w:bookmarkStart w:id="2" w:name="_GoBack"/>
-      <w:bookmarkEnd w:id="2"/>
       <w:r>
         <w:t xml:space="preserve"> </w:t>
       </w:r>
+      <w:r>
+        <w:t>Verschiedene Möglichkeiten zum lernen sollen vorhanden sein.</w:t>
+      </w:r>
     </w:p>
+    <w:p>
+      <w:pPr>
+        <w:pStyle w:val="Listenabsatz"/>
+        <w:numPr>
+          <w:ilvl w:val="0"/>
+          <w:numId w:val="50"/>
+        </w:numPr>
+      </w:pPr>
+    </w:p>
+    <w:p/>
+    <w:p/>
+    <w:p/>
+    <w:p/>
+    <w:p/>
+    <w:p/>
+    <w:p/>
+    <w:p/>
     <w:p/>
     <w:tbl>
       <w:tblPr>
@@ -1974,6 +1983,7 @@
               <w:rPr>
                 <w:b/>
               </w:rPr>
+              <w:lastRenderedPageBreak/>
               <w:t>ID</w:t>
             </w:r>
           </w:p>
@@ -2219,7 +2229,6 @@
               <w:rPr>
                 <w:b/>
               </w:rPr>
-              <w:lastRenderedPageBreak/>
               <w:t>3</w:t>
             </w:r>
           </w:p>
@@ -2490,6 +2499,137 @@
           <w:tcPr>
             <w:tcW w:w="1987" w:type="dxa"/>
           </w:tcPr>
+          <w:p>
+            <w:r>
+              <w:t>TODO</w:t>
+            </w:r>
+          </w:p>
+        </w:tc>
+        <w:tc>
+          <w:tcPr>
+            <w:tcW w:w="4530" w:type="dxa"/>
+          </w:tcPr>
+          <w:p>
+            <w:r>
+              <w:t>Student kann sich in seinen modulen einschre</w:t>
+            </w:r>
+            <w:r>
+              <w:t>i</w:t>
+            </w:r>
+            <w:r>
+              <w:t>ben,</w:t>
+            </w:r>
+            <w:r>
+              <w:sym w:font="Wingdings" w:char="F0E0"/>
+            </w:r>
+            <w:r>
+              <w:t xml:space="preserve"> semester mit den zugehörigen modulen werden angezeigt. (entwickler)</w:t>
+            </w:r>
+          </w:p>
+        </w:tc>
+        <w:tc>
+          <w:tcPr>
+            <w:tcW w:w="2065" w:type="dxa"/>
+          </w:tcPr>
+          <w:p/>
+        </w:tc>
+      </w:tr>
+      <w:tr>
+        <w:trPr>
+          <w:trHeight w:val="351"/>
+        </w:trPr>
+        <w:tc>
+          <w:tcPr>
+            <w:tcW w:w="679" w:type="dxa"/>
+          </w:tcPr>
+          <w:p>
+            <w:pPr>
+              <w:rPr>
+                <w:b/>
+              </w:rPr>
+            </w:pPr>
+          </w:p>
+        </w:tc>
+        <w:tc>
+          <w:tcPr>
+            <w:tcW w:w="1987" w:type="dxa"/>
+          </w:tcPr>
+          <w:p/>
+        </w:tc>
+        <w:tc>
+          <w:tcPr>
+            <w:tcW w:w="4530" w:type="dxa"/>
+          </w:tcPr>
+          <w:p>
+            <w:r>
+              <w:t>Anforderungen für Lernmodus,Prüfungsmodus, Funktionalität an die Lernkarten etc.</w:t>
+            </w:r>
+            <w:bookmarkStart w:id="2" w:name="_GoBack"/>
+            <w:bookmarkEnd w:id="2"/>
+          </w:p>
+        </w:tc>
+        <w:tc>
+          <w:tcPr>
+            <w:tcW w:w="2065" w:type="dxa"/>
+          </w:tcPr>
+          <w:p/>
+        </w:tc>
+      </w:tr>
+      <w:tr>
+        <w:trPr>
+          <w:trHeight w:val="351"/>
+        </w:trPr>
+        <w:tc>
+          <w:tcPr>
+            <w:tcW w:w="679" w:type="dxa"/>
+          </w:tcPr>
+          <w:p>
+            <w:pPr>
+              <w:rPr>
+                <w:b/>
+              </w:rPr>
+            </w:pPr>
+          </w:p>
+        </w:tc>
+        <w:tc>
+          <w:tcPr>
+            <w:tcW w:w="1987" w:type="dxa"/>
+          </w:tcPr>
+          <w:p/>
+        </w:tc>
+        <w:tc>
+          <w:tcPr>
+            <w:tcW w:w="4530" w:type="dxa"/>
+          </w:tcPr>
+          <w:p/>
+        </w:tc>
+        <w:tc>
+          <w:tcPr>
+            <w:tcW w:w="2065" w:type="dxa"/>
+          </w:tcPr>
+          <w:p/>
+        </w:tc>
+      </w:tr>
+      <w:tr>
+        <w:trPr>
+          <w:trHeight w:val="351"/>
+        </w:trPr>
+        <w:tc>
+          <w:tcPr>
+            <w:tcW w:w="679" w:type="dxa"/>
+          </w:tcPr>
+          <w:p>
+            <w:pPr>
+              <w:rPr>
+                <w:b/>
+              </w:rPr>
+            </w:pPr>
+          </w:p>
+        </w:tc>
+        <w:tc>
+          <w:tcPr>
+            <w:tcW w:w="1987" w:type="dxa"/>
+          </w:tcPr>
           <w:p/>
         </w:tc>
         <w:tc>
@@ -2566,6 +2706,7 @@
     </w:p>
     <w:p>
       <w:r>
+        <w:lastRenderedPageBreak/>
         <w:t>Weiterhin sollten auch Professoren damit arbeiten/umgehen können, um beispielsweise Probekla</w:t>
       </w:r>
       <w:r>
@@ -2629,7 +2770,6 @@
       </w:pPr>
       <w:bookmarkStart w:id="3" w:name="_Toc241221403"/>
       <w:r>
-        <w:lastRenderedPageBreak/>
         <w:t>Rahmenbedingungen</w:t>
       </w:r>
       <w:r>
@@ -2650,24 +2790,19 @@
       <w:r>
         <w:t xml:space="preserve">Ansprechpartner auf </w:t>
       </w:r>
-      <w:proofErr w:type="spellStart"/>
       <w:r>
         <w:t>Auftragnehmerseite</w:t>
       </w:r>
       <w:bookmarkEnd w:id="4"/>
-      <w:proofErr w:type="spellEnd"/>
     </w:p>
     <w:p>
       <w:r>
-        <w:t>&lt;</w:t>
-      </w:r>
-      <w:proofErr w:type="spellStart"/>
-      <w:r>
-        <w:t>Todo</w:t>
-      </w:r>
-      <w:proofErr w:type="spellEnd"/>
-      <w:r>
-        <w:t>&gt;</w:t>
+        <w:t>Jan Dennis Bartels</w:t>
+      </w:r>
+    </w:p>
+    <w:p>
+      <w:r>
+        <w:t>Patrick Steinhauer</w:t>
       </w:r>
     </w:p>
     <w:p>
@@ -2682,15 +2817,7 @@
     </w:p>
     <w:p>
       <w:r>
-        <w:t>&lt;</w:t>
-      </w:r>
-      <w:proofErr w:type="spellStart"/>
-      <w:r>
-        <w:t>Todo</w:t>
-      </w:r>
-      <w:proofErr w:type="spellEnd"/>
-      <w:r>
-        <w:t>&gt;</w:t>
+        <w:t>Stefan Sarstedt</w:t>
       </w:r>
     </w:p>
     <w:p>
@@ -2893,7 +3020,11 @@
           <w:tcPr>
             <w:tcW w:w="4606" w:type="dxa"/>
           </w:tcPr>
-          <w:p/>
+          <w:p>
+            <w:r>
+              <w:t>Feature</w:t>
+            </w:r>
+          </w:p>
         </w:tc>
         <w:tc>
           <w:tcPr>
@@ -2907,7 +3038,11 @@
           <w:tcPr>
             <w:tcW w:w="4606" w:type="dxa"/>
           </w:tcPr>
-          <w:p/>
+          <w:p>
+            <w:r>
+              <w:t>Modul</w:t>
+            </w:r>
+          </w:p>
         </w:tc>
         <w:tc>
           <w:tcPr>
@@ -2921,7 +3056,11 @@
           <w:tcPr>
             <w:tcW w:w="4606" w:type="dxa"/>
           </w:tcPr>
-          <w:p/>
+          <w:p>
+            <w:r>
+              <w:t>Feedback</w:t>
+            </w:r>
+          </w:p>
         </w:tc>
         <w:tc>
           <w:tcPr>
@@ -2931,11 +3070,130 @@
         </w:tc>
       </w:tr>
       <w:tr>
+        <w:trPr>
+          <w:trHeight w:val="328"/>
+        </w:trPr>
+        <w:tc>
+          <w:tcPr>
+            <w:tcW w:w="4606" w:type="dxa"/>
+          </w:tcPr>
+          <w:p>
+            <w:pPr>
+              <w:tabs>
+                <w:tab w:val="left" w:pos="2941"/>
+              </w:tabs>
+            </w:pPr>
+            <w:r>
+              <w:t>Funktionalitäten</w:t>
+            </w:r>
+            <w:r>
+              <w:tab/>
+            </w:r>
+          </w:p>
+        </w:tc>
         <w:tc>
           <w:tcPr>
             <w:tcW w:w="4606" w:type="dxa"/>
           </w:tcPr>
           <w:p/>
+        </w:tc>
+      </w:tr>
+      <w:tr>
+        <w:trPr>
+          <w:trHeight w:val="328"/>
+        </w:trPr>
+        <w:tc>
+          <w:tcPr>
+            <w:tcW w:w="4606" w:type="dxa"/>
+          </w:tcPr>
+          <w:p>
+            <w:pPr>
+              <w:tabs>
+                <w:tab w:val="left" w:pos="2941"/>
+              </w:tabs>
+            </w:pPr>
+            <w:r>
+              <w:t>Stakeholder</w:t>
+            </w:r>
+          </w:p>
+        </w:tc>
+        <w:tc>
+          <w:tcPr>
+            <w:tcW w:w="4606" w:type="dxa"/>
+          </w:tcPr>
+          <w:p/>
+        </w:tc>
+      </w:tr>
+      <w:tr>
+        <w:trPr>
+          <w:trHeight w:val="328"/>
+        </w:trPr>
+        <w:tc>
+          <w:tcPr>
+            <w:tcW w:w="4606" w:type="dxa"/>
+          </w:tcPr>
+          <w:p>
+            <w:pPr>
+              <w:tabs>
+                <w:tab w:val="left" w:pos="2941"/>
+              </w:tabs>
+            </w:pPr>
+            <w:r>
+              <w:t>Prämisse</w:t>
+            </w:r>
+          </w:p>
+        </w:tc>
+        <w:tc>
+          <w:tcPr>
+            <w:tcW w:w="4606" w:type="dxa"/>
+          </w:tcPr>
+          <w:p/>
+        </w:tc>
+      </w:tr>
+      <w:tr>
+        <w:trPr>
+          <w:trHeight w:val="328"/>
+        </w:trPr>
+        <w:tc>
+          <w:tcPr>
+            <w:tcW w:w="4606" w:type="dxa"/>
+          </w:tcPr>
+          <w:p>
+            <w:pPr>
+              <w:tabs>
+                <w:tab w:val="left" w:pos="2941"/>
+              </w:tabs>
+            </w:pPr>
+            <w:r>
+              <w:t>Lastenheft</w:t>
+            </w:r>
+          </w:p>
+        </w:tc>
+        <w:tc>
+          <w:tcPr>
+            <w:tcW w:w="4606" w:type="dxa"/>
+          </w:tcPr>
+          <w:p/>
+        </w:tc>
+      </w:tr>
+      <w:tr>
+        <w:trPr>
+          <w:trHeight w:val="328"/>
+        </w:trPr>
+        <w:tc>
+          <w:tcPr>
+            <w:tcW w:w="4606" w:type="dxa"/>
+          </w:tcPr>
+          <w:p>
+            <w:pPr>
+              <w:tabs>
+                <w:tab w:val="left" w:pos="2941"/>
+              </w:tabs>
+            </w:pPr>
+            <w:r>
+              <w:t>Glossar</w:t>
+            </w:r>
+          </w:p>
         </w:tc>
         <w:tc>
           <w:tcPr>
@@ -3038,6 +3296,7 @@
         <w:docPartUnique/>
       </w:docPartObj>
     </w:sdtPr>
+    <w:sdtEndPr/>
     <w:sdtContent>
       <w:p>
         <w:pPr>
@@ -3060,7 +3319,7 @@
           <w:rPr>
             <w:noProof/>
           </w:rPr>
-          <w:t>4</w:t>
+          <w:t>5</w:t>
         </w:r>
         <w:r>
           <w:rPr>
@@ -11736,7 +11995,7 @@
 </file>
 
 <file path=customXml/itemProps1.xml><?xml version="1.0" encoding="utf-8"?>
-<ds:datastoreItem xmlns:ds="http://schemas.openxmlformats.org/officeDocument/2006/customXml" ds:itemID="{23500297-8627-41F3-A402-9B09BA43005F}">
+<ds:datastoreItem xmlns:ds="http://schemas.openxmlformats.org/officeDocument/2006/customXml" ds:itemID="{BAA2B19A-E93B-49E2-9335-1B30E75A5AFC}">
   <ds:schemaRefs>
     <ds:schemaRef ds:uri="http://schemas.openxmlformats.org/officeDocument/2006/bibliography"/>
   </ds:schemaRefs>

</xml_diff>